<commit_message>
more updates for d3.1
</commit_message>
<xml_diff>
--- a/docs/deliverables/d31/D3.1-annex.docx
+++ b/docs/deliverables/d31/D3.1-annex.docx
@@ -37309,7 +37309,55 @@
     </w:p>
     <w:p>
       <w:r>
-        <w:t xml:space="preserve">Sippo is the name of a WebRTC product family authored by Quobis which includes the following products: - Sippo WebRTC Application Controller: the server which provides the services. - Sippo WebRTC Apps: reference web applications which leverage the main features provided why the WAC. Two examples: - Sippo WebCollaborator: Reference enterprise WebRTC softphone - Sippo Click To Call: Reference customer contact WebRTC softphone</w:t>
+        <w:t xml:space="preserve">Sippo is the name of a WebRTC product family authored by Quobis which includes the following products:</w:t>
+      </w:r>
+    </w:p>
+    <w:p>
+      <w:pPr>
+        <w:pStyle w:val="Compact"/>
+        <w:numPr>
+          <w:numId w:val="1269"/>
+          <w:ilvl w:val="0"/>
+        </w:numPr>
+      </w:pPr>
+      <w:r>
+        <w:t xml:space="preserve">Sippo WebRTC Application Controller: the server which provides the services.</w:t>
+      </w:r>
+    </w:p>
+    <w:p>
+      <w:pPr>
+        <w:pStyle w:val="Compact"/>
+        <w:numPr>
+          <w:numId w:val="1269"/>
+          <w:ilvl w:val="0"/>
+        </w:numPr>
+      </w:pPr>
+      <w:r>
+        <w:t xml:space="preserve">Sippo WebRTC Apps: reference web applications which leverage the main features provided why the WAC. Two examples:</w:t>
+      </w:r>
+    </w:p>
+    <w:p>
+      <w:pPr>
+        <w:pStyle w:val="Compact"/>
+        <w:numPr>
+          <w:numId w:val="1270"/>
+          <w:ilvl w:val="1"/>
+        </w:numPr>
+      </w:pPr>
+      <w:r>
+        <w:t xml:space="preserve">Sippo WebCollaborator: Reference enterprise WebRTC softphone</w:t>
+      </w:r>
+    </w:p>
+    <w:p>
+      <w:pPr>
+        <w:pStyle w:val="Compact"/>
+        <w:numPr>
+          <w:numId w:val="1270"/>
+          <w:ilvl w:val="1"/>
+        </w:numPr>
+      </w:pPr>
+      <w:r>
+        <w:t xml:space="preserve">Sippo Click To Call: Reference customer contact WebRTC softphone</w:t>
       </w:r>
     </w:p>
     <w:p>
@@ -37422,7 +37470,7 @@
     <w:p>
       <w:pPr>
         <w:numPr>
-          <w:numId w:val="1269"/>
+          <w:numId w:val="1271"/>
           <w:ilvl w:val="0"/>
         </w:numPr>
       </w:pPr>
@@ -37433,7 +37481,7 @@
     <w:p>
       <w:pPr>
         <w:numPr>
-          <w:numId w:val="1269"/>
+          <w:numId w:val="1271"/>
           <w:ilvl w:val="0"/>
         </w:numPr>
       </w:pPr>
@@ -37444,7 +37492,7 @@
     <w:p>
       <w:pPr>
         <w:numPr>
-          <w:numId w:val="1269"/>
+          <w:numId w:val="1271"/>
           <w:ilvl w:val="0"/>
         </w:numPr>
       </w:pPr>
@@ -37455,7 +37503,7 @@
     <w:p>
       <w:pPr>
         <w:numPr>
-          <w:numId w:val="1269"/>
+          <w:numId w:val="1271"/>
           <w:ilvl w:val="0"/>
         </w:numPr>
       </w:pPr>
@@ -37492,7 +37540,7 @@
       <w:pPr>
         <w:pStyle w:val="Compact"/>
         <w:numPr>
-          <w:numId w:val="1270"/>
+          <w:numId w:val="1272"/>
           <w:ilvl w:val="0"/>
         </w:numPr>
       </w:pPr>
@@ -37504,7 +37552,7 @@
       <w:pPr>
         <w:pStyle w:val="Compact"/>
         <w:numPr>
-          <w:numId w:val="1271"/>
+          <w:numId w:val="1273"/>
           <w:ilvl w:val="1"/>
         </w:numPr>
       </w:pPr>
@@ -37516,7 +37564,7 @@
       <w:pPr>
         <w:pStyle w:val="Compact"/>
         <w:numPr>
-          <w:numId w:val="1271"/>
+          <w:numId w:val="1273"/>
           <w:ilvl w:val="1"/>
         </w:numPr>
       </w:pPr>
@@ -37528,7 +37576,7 @@
       <w:pPr>
         <w:pStyle w:val="Compact"/>
         <w:numPr>
-          <w:numId w:val="1271"/>
+          <w:numId w:val="1273"/>
           <w:ilvl w:val="1"/>
         </w:numPr>
       </w:pPr>
@@ -37540,7 +37588,7 @@
       <w:pPr>
         <w:pStyle w:val="Compact"/>
         <w:numPr>
-          <w:numId w:val="1270"/>
+          <w:numId w:val="1272"/>
           <w:ilvl w:val="0"/>
         </w:numPr>
       </w:pPr>
@@ -37552,7 +37600,7 @@
       <w:pPr>
         <w:pStyle w:val="Compact"/>
         <w:numPr>
-          <w:numId w:val="1270"/>
+          <w:numId w:val="1272"/>
           <w:ilvl w:val="0"/>
         </w:numPr>
       </w:pPr>
@@ -37564,7 +37612,7 @@
       <w:pPr>
         <w:pStyle w:val="Compact"/>
         <w:numPr>
-          <w:numId w:val="1270"/>
+          <w:numId w:val="1272"/>
           <w:ilvl w:val="0"/>
         </w:numPr>
       </w:pPr>
@@ -37576,7 +37624,7 @@
       <w:pPr>
         <w:pStyle w:val="Compact"/>
         <w:numPr>
-          <w:numId w:val="1270"/>
+          <w:numId w:val="1272"/>
           <w:ilvl w:val="0"/>
         </w:numPr>
       </w:pPr>
@@ -37588,7 +37636,7 @@
       <w:pPr>
         <w:pStyle w:val="Compact"/>
         <w:numPr>
-          <w:numId w:val="1270"/>
+          <w:numId w:val="1272"/>
           <w:ilvl w:val="0"/>
         </w:numPr>
       </w:pPr>
@@ -37600,7 +37648,7 @@
       <w:pPr>
         <w:pStyle w:val="Compact"/>
         <w:numPr>
-          <w:numId w:val="1270"/>
+          <w:numId w:val="1272"/>
           <w:ilvl w:val="0"/>
         </w:numPr>
       </w:pPr>
@@ -37612,7 +37660,7 @@
       <w:pPr>
         <w:pStyle w:val="Compact"/>
         <w:numPr>
-          <w:numId w:val="1270"/>
+          <w:numId w:val="1272"/>
           <w:ilvl w:val="0"/>
         </w:numPr>
       </w:pPr>
@@ -37813,7 +37861,7 @@
       <w:pPr>
         <w:pStyle w:val="Compact"/>
         <w:numPr>
-          <w:numId w:val="1272"/>
+          <w:numId w:val="1274"/>
           <w:ilvl w:val="0"/>
         </w:numPr>
       </w:pPr>
@@ -37825,7 +37873,7 @@
       <w:pPr>
         <w:pStyle w:val="Compact"/>
         <w:numPr>
-          <w:numId w:val="1272"/>
+          <w:numId w:val="1274"/>
           <w:ilvl w:val="0"/>
         </w:numPr>
       </w:pPr>
@@ -37942,7 +37990,7 @@
     </w:p>
     <w:p>
       <w:r>
-        <w:t xml:space="preserve">Every Sippo application needs to run connected to a Sippo WAC, as some of the features are not implemented on the browser but on the WAC.At the current Sippo version, both the applications and the sippo.js libreries must be hosted and donwloaded from the WAC. This is mandatory on this current version. Please note that, in this scenario, some cross-domain issues may arise. Please contact Quobis system engineering department for more information on this topic.</w:t>
+        <w:t xml:space="preserve">Every Sippo application needs to run connected to a Sippo WAC, as some of the features are not implemented on the browser but on the WAC.At the current Sippo version, both the applications and the sippo.js libraries must be hosted and downloaded from the WAC. This is mandatory on this current version. Please note that, in this scenario, some cross-domain issues may arise. Please contact Quobis system engineering department for more information on this topic.</w:t>
       </w:r>
     </w:p>
     <w:p>
@@ -38074,13 +38122,13 @@
     </w:p>
     <w:p>
       <w:r>
-        <w:t xml:space="preserve">Sippo.js provides a high level abstraction layer which allow to build WebRTC applications in an easy and quick way. Sippo.js supports many signaling protocols for WebRTC and can be used with WebRTC gateways from many vendors. This is possible thanks to it implements a static-flavor of the protocol-of-the-fly approach used in reTHINK project. This was identitified in the early stages of WebRTC as a need to deal with the signaling diversity in the WebRTC arena. Sippo.js can be adapted to be an intermediate layer between the hyperty and the web application hidding all the innecesary complexity to te developer. This will also allow that all the applications already build over Sippo.js can be used in reTHINK reducing considerably the integration costs.</w:t>
-      </w:r>
-    </w:p>
-    <w:p>
-      <w:pPr>
-        <w:numPr>
-          <w:numId w:val="1273"/>
+        <w:t xml:space="preserve">Sippo.js provides a high level abstraction layer which allow to build WebRTC applications in an easy and quick way. Sippo.js supports many signaling protocols for WebRTC and can be used with WebRTC gateways from many vendors. This is possible thanks to it implements a static-flavor of the protocol-of-the-fly approach used in reTHINK project. This was identified in the early stages of WebRTC as a need to deal with the signaling diversity in the WebRTC arena. Sippo.js can be adapted to be an intermediate layer between the hyperty and the web application hiding all the innecesary complexity to te developer. This will also allow that all the applications already build over Sippo.js can be used in reTHINK reducing considerably the integration costs.</w:t>
+      </w:r>
+    </w:p>
+    <w:p>
+      <w:pPr>
+        <w:numPr>
+          <w:numId w:val="1275"/>
           <w:ilvl w:val="0"/>
         </w:numPr>
       </w:pPr>
@@ -38091,7 +38139,7 @@
     <w:p>
       <w:pPr>
         <w:numPr>
-          <w:numId w:val="1273"/>
+          <w:numId w:val="1275"/>
           <w:ilvl w:val="0"/>
         </w:numPr>
       </w:pPr>
@@ -38102,7 +38150,7 @@
     <w:p>
       <w:pPr>
         <w:numPr>
-          <w:numId w:val="1273"/>
+          <w:numId w:val="1275"/>
           <w:ilvl w:val="0"/>
         </w:numPr>
       </w:pPr>
@@ -38113,7 +38161,7 @@
     <w:p>
       <w:pPr>
         <w:numPr>
-          <w:numId w:val="1273"/>
+          <w:numId w:val="1275"/>
           <w:ilvl w:val="0"/>
         </w:numPr>
       </w:pPr>
@@ -38124,7 +38172,7 @@
     <w:p>
       <w:pPr>
         <w:numPr>
-          <w:numId w:val="1273"/>
+          <w:numId w:val="1275"/>
           <w:ilvl w:val="0"/>
         </w:numPr>
       </w:pPr>
@@ -38135,7 +38183,7 @@
     <w:p>
       <w:pPr>
         <w:numPr>
-          <w:numId w:val="1273"/>
+          <w:numId w:val="1275"/>
           <w:ilvl w:val="0"/>
         </w:numPr>
       </w:pPr>
@@ -38146,7 +38194,7 @@
     <w:p>
       <w:pPr>
         <w:numPr>
-          <w:numId w:val="1273"/>
+          <w:numId w:val="1275"/>
           <w:ilvl w:val="0"/>
         </w:numPr>
       </w:pPr>
@@ -38157,7 +38205,7 @@
     <w:p>
       <w:pPr>
         <w:numPr>
-          <w:numId w:val="1273"/>
+          <w:numId w:val="1275"/>
           <w:ilvl w:val="0"/>
         </w:numPr>
       </w:pPr>
@@ -38168,7 +38216,7 @@
     <w:p>
       <w:pPr>
         <w:numPr>
-          <w:numId w:val="1273"/>
+          <w:numId w:val="1275"/>
           <w:ilvl w:val="0"/>
         </w:numPr>
       </w:pPr>
@@ -38179,7 +38227,7 @@
     <w:p>
       <w:pPr>
         <w:numPr>
-          <w:numId w:val="1273"/>
+          <w:numId w:val="1275"/>
           <w:ilvl w:val="0"/>
         </w:numPr>
       </w:pPr>
@@ -38190,7 +38238,7 @@
     <w:p>
       <w:pPr>
         <w:numPr>
-          <w:numId w:val="1273"/>
+          <w:numId w:val="1275"/>
           <w:ilvl w:val="0"/>
         </w:numPr>
       </w:pPr>
@@ -38201,7 +38249,7 @@
     <w:p>
       <w:pPr>
         <w:numPr>
-          <w:numId w:val="1273"/>
+          <w:numId w:val="1275"/>
           <w:ilvl w:val="0"/>
         </w:numPr>
       </w:pPr>
@@ -38212,7 +38260,7 @@
     <w:p>
       <w:pPr>
         <w:numPr>
-          <w:numId w:val="1273"/>
+          <w:numId w:val="1275"/>
           <w:ilvl w:val="0"/>
         </w:numPr>
       </w:pPr>
@@ -38223,7 +38271,7 @@
     <w:p>
       <w:pPr>
         <w:numPr>
-          <w:numId w:val="1273"/>
+          <w:numId w:val="1275"/>
           <w:ilvl w:val="0"/>
         </w:numPr>
       </w:pPr>
@@ -38234,7 +38282,7 @@
     <w:p>
       <w:pPr>
         <w:numPr>
-          <w:numId w:val="1273"/>
+          <w:numId w:val="1275"/>
           <w:ilvl w:val="0"/>
         </w:numPr>
       </w:pPr>
@@ -38245,7 +38293,7 @@
     <w:p>
       <w:pPr>
         <w:numPr>
-          <w:numId w:val="1273"/>
+          <w:numId w:val="1275"/>
           <w:ilvl w:val="0"/>
         </w:numPr>
       </w:pPr>
@@ -38256,7 +38304,7 @@
     <w:p>
       <w:pPr>
         <w:numPr>
-          <w:numId w:val="1273"/>
+          <w:numId w:val="1275"/>
           <w:ilvl w:val="0"/>
         </w:numPr>
       </w:pPr>
@@ -38267,7 +38315,7 @@
     <w:p>
       <w:pPr>
         <w:numPr>
-          <w:numId w:val="1273"/>
+          <w:numId w:val="1275"/>
           <w:ilvl w:val="0"/>
         </w:numPr>
       </w:pPr>
@@ -38278,7 +38326,7 @@
     <w:p>
       <w:pPr>
         <w:numPr>
-          <w:numId w:val="1273"/>
+          <w:numId w:val="1275"/>
           <w:ilvl w:val="0"/>
         </w:numPr>
       </w:pPr>
@@ -38289,7 +38337,7 @@
     <w:p>
       <w:pPr>
         <w:numPr>
-          <w:numId w:val="1273"/>
+          <w:numId w:val="1275"/>
           <w:ilvl w:val="0"/>
         </w:numPr>
       </w:pPr>
@@ -38300,7 +38348,7 @@
     <w:p>
       <w:pPr>
         <w:numPr>
-          <w:numId w:val="1273"/>
+          <w:numId w:val="1275"/>
           <w:ilvl w:val="0"/>
         </w:numPr>
       </w:pPr>
@@ -38311,7 +38359,7 @@
     <w:p>
       <w:pPr>
         <w:numPr>
-          <w:numId w:val="1273"/>
+          <w:numId w:val="1275"/>
           <w:ilvl w:val="0"/>
         </w:numPr>
       </w:pPr>
@@ -38322,7 +38370,7 @@
     <w:p>
       <w:pPr>
         <w:numPr>
-          <w:numId w:val="1273"/>
+          <w:numId w:val="1275"/>
           <w:ilvl w:val="0"/>
         </w:numPr>
       </w:pPr>
@@ -38333,7 +38381,7 @@
     <w:p>
       <w:pPr>
         <w:numPr>
-          <w:numId w:val="1273"/>
+          <w:numId w:val="1275"/>
           <w:ilvl w:val="0"/>
         </w:numPr>
       </w:pPr>
@@ -38344,7 +38392,7 @@
     <w:p>
       <w:pPr>
         <w:numPr>
-          <w:numId w:val="1273"/>
+          <w:numId w:val="1275"/>
           <w:ilvl w:val="0"/>
         </w:numPr>
       </w:pPr>
@@ -38355,7 +38403,7 @@
     <w:p>
       <w:pPr>
         <w:numPr>
-          <w:numId w:val="1273"/>
+          <w:numId w:val="1275"/>
           <w:ilvl w:val="0"/>
         </w:numPr>
       </w:pPr>
@@ -38366,7 +38414,7 @@
     <w:p>
       <w:pPr>
         <w:numPr>
-          <w:numId w:val="1273"/>
+          <w:numId w:val="1275"/>
           <w:ilvl w:val="0"/>
         </w:numPr>
       </w:pPr>
@@ -38377,7 +38425,7 @@
     <w:p>
       <w:pPr>
         <w:numPr>
-          <w:numId w:val="1273"/>
+          <w:numId w:val="1275"/>
           <w:ilvl w:val="0"/>
         </w:numPr>
       </w:pPr>
@@ -38388,7 +38436,7 @@
     <w:p>
       <w:pPr>
         <w:numPr>
-          <w:numId w:val="1273"/>
+          <w:numId w:val="1275"/>
           <w:ilvl w:val="0"/>
         </w:numPr>
       </w:pPr>
@@ -38399,7 +38447,7 @@
     <w:p>
       <w:pPr>
         <w:numPr>
-          <w:numId w:val="1273"/>
+          <w:numId w:val="1275"/>
           <w:ilvl w:val="0"/>
         </w:numPr>
       </w:pPr>
@@ -38410,7 +38458,7 @@
     <w:p>
       <w:pPr>
         <w:numPr>
-          <w:numId w:val="1273"/>
+          <w:numId w:val="1275"/>
           <w:ilvl w:val="0"/>
         </w:numPr>
       </w:pPr>
@@ -38421,7 +38469,7 @@
     <w:p>
       <w:pPr>
         <w:numPr>
-          <w:numId w:val="1273"/>
+          <w:numId w:val="1275"/>
           <w:ilvl w:val="0"/>
         </w:numPr>
       </w:pPr>
@@ -38432,7 +38480,7 @@
     <w:p>
       <w:pPr>
         <w:numPr>
-          <w:numId w:val="1273"/>
+          <w:numId w:val="1275"/>
           <w:ilvl w:val="0"/>
         </w:numPr>
       </w:pPr>
@@ -38443,7 +38491,7 @@
     <w:p>
       <w:pPr>
         <w:numPr>
-          <w:numId w:val="1273"/>
+          <w:numId w:val="1275"/>
           <w:ilvl w:val="0"/>
         </w:numPr>
       </w:pPr>
@@ -38454,7 +38502,7 @@
     <w:p>
       <w:pPr>
         <w:numPr>
-          <w:numId w:val="1273"/>
+          <w:numId w:val="1275"/>
           <w:ilvl w:val="0"/>
         </w:numPr>
       </w:pPr>
@@ -38465,7 +38513,7 @@
     <w:p>
       <w:pPr>
         <w:numPr>
-          <w:numId w:val="1273"/>
+          <w:numId w:val="1275"/>
           <w:ilvl w:val="0"/>
         </w:numPr>
       </w:pPr>
@@ -38476,7 +38524,7 @@
     <w:p>
       <w:pPr>
         <w:numPr>
-          <w:numId w:val="1273"/>
+          <w:numId w:val="1275"/>
           <w:ilvl w:val="0"/>
         </w:numPr>
       </w:pPr>
@@ -38487,7 +38535,7 @@
     <w:p>
       <w:pPr>
         <w:numPr>
-          <w:numId w:val="1273"/>
+          <w:numId w:val="1275"/>
           <w:ilvl w:val="0"/>
         </w:numPr>
       </w:pPr>
@@ -38498,7 +38546,7 @@
     <w:p>
       <w:pPr>
         <w:numPr>
-          <w:numId w:val="1273"/>
+          <w:numId w:val="1275"/>
           <w:ilvl w:val="0"/>
         </w:numPr>
       </w:pPr>
@@ -38509,7 +38557,7 @@
     <w:p>
       <w:pPr>
         <w:numPr>
-          <w:numId w:val="1273"/>
+          <w:numId w:val="1275"/>
           <w:ilvl w:val="0"/>
         </w:numPr>
       </w:pPr>
@@ -38520,7 +38568,7 @@
     <w:p>
       <w:pPr>
         <w:numPr>
-          <w:numId w:val="1273"/>
+          <w:numId w:val="1275"/>
           <w:ilvl w:val="0"/>
         </w:numPr>
       </w:pPr>
@@ -38531,7 +38579,7 @@
     <w:p>
       <w:pPr>
         <w:numPr>
-          <w:numId w:val="1273"/>
+          <w:numId w:val="1275"/>
           <w:ilvl w:val="0"/>
         </w:numPr>
       </w:pPr>
@@ -38542,7 +38590,7 @@
     <w:p>
       <w:pPr>
         <w:numPr>
-          <w:numId w:val="1273"/>
+          <w:numId w:val="1275"/>
           <w:ilvl w:val="0"/>
         </w:numPr>
       </w:pPr>
@@ -40133,7 +40181,7 @@
     </w:lvl>
   </w:abstractNum>
   <w:abstractNum w:abstractNumId="990">
-    <w:nsid w:val="ac4adaf7"/>
+    <w:nsid w:val="6d28ab76"/>
     <w:multiLevelType w:val="multilevel"/>
     <w:lvl w:ilvl="0">
       <w:numFmt w:val="bullet"/>
@@ -40214,7 +40262,7 @@
     </w:lvl>
   </w:abstractNum>
   <w:abstractNum w:abstractNumId="99411">
-    <w:nsid w:val="8c1cc491"/>
+    <w:nsid w:val="afa14fd7"/>
     <w:multiLevelType w:val="multilevel"/>
     <w:lvl w:ilvl="0">
       <w:start w:val="1"/>
@@ -40302,7 +40350,7 @@
     </w:lvl>
   </w:abstractNum>
   <w:abstractNum w:abstractNumId="991">
-    <w:nsid w:val="9b01e673"/>
+    <w:nsid w:val="c1aa6f4e"/>
     <w:multiLevelType w:val="multilevel"/>
     <w:lvl w:ilvl="0">
       <w:numFmt w:val="bullet"/>
@@ -40383,7 +40431,7 @@
     </w:lvl>
   </w:abstractNum>
   <w:abstractNum w:abstractNumId="99431">
-    <w:nsid w:val="90f13e11"/>
+    <w:nsid w:val="e16980af"/>
     <w:multiLevelType w:val="multilevel"/>
     <w:lvl w:ilvl="0">
       <w:start w:val="1"/>
@@ -40471,7 +40519,7 @@
     </w:lvl>
   </w:abstractNum>
   <w:abstractNum w:abstractNumId="99432">
-    <w:nsid w:val="82db6716"/>
+    <w:nsid w:val="12e03480"/>
     <w:multiLevelType w:val="multilevel"/>
     <w:lvl w:ilvl="0">
       <w:start w:val="2"/>
@@ -41513,6 +41561,12 @@
     <w:abstractNumId w:val="991"/>
   </w:num>
   <w:num w:numId="1273">
+    <w:abstractNumId w:val="991"/>
+  </w:num>
+  <w:num w:numId="1274">
+    <w:abstractNumId w:val="991"/>
+  </w:num>
+  <w:num w:numId="1275">
     <w:abstractNumId w:val="99432"/>
     <w:lvlOverride w:ilvl="0">
       <w:startOverride w:val="2"/>

</xml_diff>